<commit_message>
Added files to diploma
</commit_message>
<xml_diff>
--- a/Diploma/Дрюпин А.А. Пояснительная записка.docx
+++ b/Diploma/Дрюпин А.А. Пояснительная записка.docx
@@ -288,7 +288,14 @@
           <w:sz w:val="26"/>
           <w:szCs w:val="26"/>
         </w:rPr>
-        <w:t>Дрюпина Андрея Александровича</w:t>
+        <w:t>Д</w:t>
+      </w:r>
+      <w:r>
+        <w:rPr>
+          <w:sz w:val="26"/>
+          <w:szCs w:val="26"/>
+        </w:rPr>
+        <w:t>РЮПИНА АНДРЕЯ АЛЕКСАНДРОВИЧА</w:t>
       </w:r>
     </w:p>
     <w:p>
@@ -1100,121 +1107,7 @@
           <w:sz w:val="26"/>
           <w:szCs w:val="26"/>
         </w:rPr>
-        <w:t>Распоряжение</w:t>
-      </w:r>
-      <w:r>
-        <w:rPr>
-          <w:spacing w:val="-4"/>
-          <w:sz w:val="26"/>
-          <w:szCs w:val="26"/>
-        </w:rPr>
-        <w:t xml:space="preserve"> </w:t>
-      </w:r>
-      <w:r>
-        <w:rPr>
-          <w:sz w:val="26"/>
-          <w:szCs w:val="26"/>
-        </w:rPr>
-        <w:t>от</w:t>
-      </w:r>
-      <w:r>
-        <w:rPr>
-          <w:spacing w:val="-2"/>
-          <w:sz w:val="26"/>
-          <w:szCs w:val="26"/>
-        </w:rPr>
-        <w:t xml:space="preserve"> </w:t>
-      </w:r>
-      <w:proofErr w:type="gramStart"/>
-      <w:r>
-        <w:rPr>
-          <w:spacing w:val="-9"/>
-          <w:sz w:val="26"/>
-          <w:szCs w:val="26"/>
-        </w:rPr>
-        <w:t>«</w:t>
-      </w:r>
-      <w:r>
-        <w:rPr>
-          <w:spacing w:val="-9"/>
-          <w:sz w:val="26"/>
-          <w:szCs w:val="26"/>
-          <w:u w:val="single"/>
-        </w:rPr>
-        <w:t xml:space="preserve">  </w:t>
-      </w:r>
-      <w:proofErr w:type="gramEnd"/>
-      <w:r>
-        <w:rPr>
-          <w:spacing w:val="-9"/>
-          <w:sz w:val="26"/>
-          <w:szCs w:val="26"/>
-          <w:u w:val="single"/>
-        </w:rPr>
-        <w:t xml:space="preserve">          </w:t>
-      </w:r>
-      <w:r>
-        <w:rPr>
-          <w:spacing w:val="-4"/>
-          <w:sz w:val="26"/>
-          <w:szCs w:val="26"/>
-        </w:rPr>
-        <w:t>»</w:t>
-      </w:r>
-      <w:r>
-        <w:rPr>
-          <w:spacing w:val="-4"/>
-          <w:sz w:val="26"/>
-          <w:szCs w:val="26"/>
-          <w:u w:val="single"/>
-        </w:rPr>
-        <w:t xml:space="preserve">                              </w:t>
-      </w:r>
-      <w:r>
-        <w:rPr>
-          <w:sz w:val="26"/>
-          <w:szCs w:val="26"/>
-        </w:rPr>
-        <w:t>2022 г.</w:t>
-      </w:r>
-      <w:r>
-        <w:rPr>
-          <w:spacing w:val="-3"/>
-          <w:sz w:val="26"/>
-          <w:szCs w:val="26"/>
-        </w:rPr>
-        <w:t xml:space="preserve"> </w:t>
-      </w:r>
-      <w:r>
-        <w:rPr>
-          <w:sz w:val="26"/>
-          <w:szCs w:val="26"/>
-        </w:rPr>
-        <w:t>№</w:t>
-      </w:r>
-      <w:r>
-        <w:rPr>
-          <w:spacing w:val="-3"/>
-          <w:sz w:val="26"/>
-          <w:szCs w:val="26"/>
-        </w:rPr>
-        <w:t xml:space="preserve"> </w:t>
-      </w:r>
-      <w:r>
-        <w:rPr>
-          <w:sz w:val="26"/>
-          <w:szCs w:val="26"/>
-          <w:u w:val="single"/>
-        </w:rPr>
-        <w:t xml:space="preserve"> </w:t>
-      </w:r>
-      <w:r>
-        <w:rPr>
-          <w:sz w:val="26"/>
-          <w:szCs w:val="26"/>
-          <w:u w:val="single"/>
-        </w:rPr>
-        <w:tab/>
+        <w:t>Приказ от «19» мая 2022 г. № 18.01-307</w:t>
       </w:r>
     </w:p>
     <w:p>
@@ -9047,6 +8940,7 @@
                 <w:rFonts w:eastAsia="Times New Roman"/>
                 <w:lang w:eastAsia="ru-RU" w:bidi="ar-SA"/>
               </w:rPr>
+              <w:lastRenderedPageBreak/>
               <w:t>7</w:t>
             </w:r>
           </w:p>
@@ -11874,6 +11768,7 @@
                 <w:rFonts w:eastAsia="Times New Roman"/>
                 <w:lang w:eastAsia="ru-RU" w:bidi="ar-SA"/>
               </w:rPr>
+              <w:lastRenderedPageBreak/>
               <w:t>9</w:t>
             </w:r>
           </w:p>
@@ -14062,6 +13957,7 @@
         <w:pStyle w:val="af8"/>
         <w:rPr>
           <w:szCs w:val="16"/>
+          <w:lang w:val="en-US"/>
         </w:rPr>
       </w:pPr>
       <w:r>
@@ -14069,60 +13965,65 @@
           <w:szCs w:val="16"/>
         </w:rPr>
         <w:t>Рисунок</w:t>
-      </w:r>
-      <w:r>
-        <w:rPr>
-          <w:szCs w:val="16"/>
-        </w:rPr>
-        <w:t xml:space="preserve"> </w:t>
-      </w:r>
-      <w:r>
-        <w:rPr>
-          <w:szCs w:val="16"/>
-        </w:rPr>
-        <w:fldChar w:fldCharType="begin"/>
-      </w:r>
-      <w:r>
-        <w:rPr>
-          <w:szCs w:val="16"/>
-        </w:rPr>
-        <w:instrText xml:space="preserve"> </w:instrText>
       </w:r>
       <w:r>
         <w:rPr>
           <w:szCs w:val="16"/>
           <w:lang w:val="en-US"/>
         </w:rPr>
-        <w:instrText>SEQ</w:instrText>
+        <w:t xml:space="preserve"> </w:t>
       </w:r>
       <w:r>
         <w:rPr>
           <w:szCs w:val="16"/>
         </w:rPr>
-        <w:instrText xml:space="preserve"> </w:instrText>
-      </w:r>
-      <w:r>
-        <w:rPr>
-          <w:szCs w:val="16"/>
-        </w:rPr>
-        <w:instrText>Рисунок</w:instrText>
-      </w:r>
-      <w:r>
-        <w:rPr>
-          <w:szCs w:val="16"/>
-        </w:rPr>
-        <w:instrText xml:space="preserve"> \* </w:instrText>
+        <w:fldChar w:fldCharType="begin"/>
       </w:r>
       <w:r>
         <w:rPr>
           <w:szCs w:val="16"/>
           <w:lang w:val="en-US"/>
         </w:rPr>
+        <w:instrText xml:space="preserve"> </w:instrText>
+      </w:r>
+      <w:r>
+        <w:rPr>
+          <w:szCs w:val="16"/>
+          <w:lang w:val="en-US"/>
+        </w:rPr>
+        <w:instrText>SEQ</w:instrText>
+      </w:r>
+      <w:r>
+        <w:rPr>
+          <w:szCs w:val="16"/>
+          <w:lang w:val="en-US"/>
+        </w:rPr>
+        <w:instrText xml:space="preserve"> </w:instrText>
+      </w:r>
+      <w:r>
+        <w:rPr>
+          <w:szCs w:val="16"/>
+        </w:rPr>
+        <w:instrText>Рисунок</w:instrText>
+      </w:r>
+      <w:r>
+        <w:rPr>
+          <w:szCs w:val="16"/>
+          <w:lang w:val="en-US"/>
+        </w:rPr>
+        <w:instrText xml:space="preserve"> \* </w:instrText>
+      </w:r>
+      <w:r>
+        <w:rPr>
+          <w:szCs w:val="16"/>
+          <w:lang w:val="en-US"/>
+        </w:rPr>
         <w:instrText>ARABIC</w:instrText>
       </w:r>
       <w:r>
         <w:rPr>
           <w:szCs w:val="16"/>
+          <w:lang w:val="en-US"/>
         </w:rPr>
         <w:instrText xml:space="preserve"> </w:instrText>
       </w:r>
@@ -14136,6 +14037,7 @@
         <w:rPr>
           <w:noProof/>
           <w:szCs w:val="16"/>
+          <w:lang w:val="en-US"/>
         </w:rPr>
         <w:t>1</w:t>
       </w:r>
@@ -14144,48 +14046,52 @@
           <w:szCs w:val="16"/>
         </w:rPr>
         <w:fldChar w:fldCharType="end"/>
-      </w:r>
-      <w:r>
-        <w:rPr>
-          <w:szCs w:val="16"/>
-        </w:rPr>
-        <w:t xml:space="preserve"> – </w:t>
-      </w:r>
-      <w:r>
-        <w:rPr>
-          <w:szCs w:val="16"/>
-        </w:rPr>
-        <w:t>Пакет</w:t>
-      </w:r>
-      <w:r>
-        <w:rPr>
-          <w:szCs w:val="16"/>
-        </w:rPr>
-        <w:t xml:space="preserve"> </w:t>
       </w:r>
       <w:r>
         <w:rPr>
           <w:szCs w:val="16"/>
           <w:lang w:val="en-US"/>
         </w:rPr>
-        <w:t>Platform</w:t>
+        <w:t xml:space="preserve"> – </w:t>
       </w:r>
       <w:r>
         <w:rPr>
           <w:szCs w:val="16"/>
         </w:rPr>
-        <w:t xml:space="preserve"> </w:t>
+        <w:t>Пакет</w:t>
       </w:r>
       <w:r>
         <w:rPr>
           <w:szCs w:val="16"/>
           <w:lang w:val="en-US"/>
         </w:rPr>
+        <w:t xml:space="preserve"> </w:t>
+      </w:r>
+      <w:r>
+        <w:rPr>
+          <w:szCs w:val="16"/>
+          <w:lang w:val="en-US"/>
+        </w:rPr>
+        <w:t>Platform</w:t>
+      </w:r>
+      <w:r>
+        <w:rPr>
+          <w:szCs w:val="16"/>
+          <w:lang w:val="en-US"/>
+        </w:rPr>
+        <w:t xml:space="preserve"> </w:t>
+      </w:r>
+      <w:r>
+        <w:rPr>
+          <w:szCs w:val="16"/>
+          <w:lang w:val="en-US"/>
+        </w:rPr>
         <w:t>to</w:t>
       </w:r>
       <w:r>
         <w:rPr>
           <w:szCs w:val="16"/>
+          <w:lang w:val="en-US"/>
         </w:rPr>
         <w:t xml:space="preserve"> </w:t>
       </w:r>
@@ -14911,17 +14817,26 @@
     <w:p>
       <w:pPr>
         <w:pStyle w:val="af8"/>
+        <w:rPr>
+          <w:lang w:val="en-US"/>
+        </w:rPr>
       </w:pPr>
       <w:r>
         <w:t>Рисунок</w:t>
       </w:r>
       <w:r>
+        <w:rPr>
+          <w:lang w:val="en-US"/>
+        </w:rPr>
         <w:t xml:space="preserve"> </w:t>
       </w:r>
       <w:r>
         <w:fldChar w:fldCharType="begin"/>
       </w:r>
       <w:r>
+        <w:rPr>
+          <w:lang w:val="en-US"/>
+        </w:rPr>
         <w:instrText xml:space="preserve"> </w:instrText>
       </w:r>
       <w:r>
@@ -14931,12 +14846,18 @@
         <w:instrText>SEQ</w:instrText>
       </w:r>
       <w:r>
+        <w:rPr>
+          <w:lang w:val="en-US"/>
+        </w:rPr>
         <w:instrText xml:space="preserve"> </w:instrText>
       </w:r>
       <w:r>
         <w:instrText>Рисунок</w:instrText>
       </w:r>
       <w:r>
+        <w:rPr>
+          <w:lang w:val="en-US"/>
+        </w:rPr>
         <w:instrText xml:space="preserve"> \* </w:instrText>
       </w:r>
       <w:r>
@@ -14946,6 +14867,9 @@
         <w:instrText>ARABIC</w:instrText>
       </w:r>
       <w:r>
+        <w:rPr>
+          <w:lang w:val="en-US"/>
+        </w:rPr>
         <w:instrText xml:space="preserve"> </w:instrText>
       </w:r>
       <w:r>
@@ -14954,6 +14878,7 @@
       <w:r>
         <w:rPr>
           <w:noProof/>
+          <w:lang w:val="en-US"/>
         </w:rPr>
         <w:t>2</w:t>
       </w:r>
@@ -14964,12 +14889,18 @@
         <w:fldChar w:fldCharType="end"/>
       </w:r>
       <w:r>
+        <w:rPr>
+          <w:lang w:val="en-US"/>
+        </w:rPr>
         <w:t xml:space="preserve"> - </w:t>
       </w:r>
       <w:r>
         <w:t>Пакет</w:t>
       </w:r>
       <w:r>
+        <w:rPr>
+          <w:lang w:val="en-US"/>
+        </w:rPr>
         <w:t xml:space="preserve"> </w:t>
       </w:r>
       <w:r>
@@ -14979,6 +14910,9 @@
         <w:t>PC</w:t>
       </w:r>
       <w:r>
+        <w:rPr>
+          <w:lang w:val="en-US"/>
+        </w:rPr>
         <w:t xml:space="preserve"> </w:t>
       </w:r>
       <w:r>
@@ -14988,6 +14922,9 @@
         <w:t>to</w:t>
       </w:r>
       <w:r>
+        <w:rPr>
+          <w:lang w:val="en-US"/>
+        </w:rPr>
         <w:t xml:space="preserve"> </w:t>
       </w:r>
       <w:r>

</xml_diff>